<commit_message>
floki and new bases
</commit_message>
<xml_diff>
--- a/docs/shibawars_images.docx
+++ b/docs/shibawars_images.docx
@@ -622,7 +622,21 @@
           <w:szCs w:val="24"/>
         </w:rPr>
         <w:br/>
-        <w:t>Unique: 4x1x2x2x2 = 32 – 1 airdrop, 1 stojí +- 40 miliárd SHIB (350k $) - enough</w:t>
+        <w:t>Unique: 4x1x2x2x2 = 32 – 1 airdrop, 1 stojí +- 40 miliárd SHIB (3</w:t>
+      </w:r>
+      <w:r>
+        <w:rPr>
+          <w:sz w:val="24"/>
+          <w:szCs w:val="24"/>
+        </w:rPr>
+        <w:t>0</w:t>
+      </w:r>
+      <w:r>
+        <w:rPr>
+          <w:sz w:val="24"/>
+          <w:szCs w:val="24"/>
+        </w:rPr>
+        <w:t>0k $) - enough</w:t>
       </w:r>
     </w:p>
     <w:p>
@@ -1695,7 +1709,22 @@
           <w:szCs w:val="24"/>
         </w:rPr>
         <w:br/>
-        <w:t xml:space="preserve">Reťaze – 1. reťaz z kostí 2. reťaz z lebiek </w:t>
+        <w:t xml:space="preserve">Reťaze – 1. reťaz z kostí 2. </w:t>
+      </w:r>
+      <w:r>
+        <w:rPr>
+          <w:sz w:val="24"/>
+          <w:szCs w:val="24"/>
+          <w:highlight w:val="yellow"/>
+        </w:rPr>
+        <w:t>reťaz z lebiek</w:t>
+      </w:r>
+      <w:r>
+        <w:rPr>
+          <w:sz w:val="24"/>
+          <w:szCs w:val="24"/>
+        </w:rPr>
+        <w:t xml:space="preserve"> </w:t>
       </w:r>
       <w:r>
         <w:rPr>
@@ -1977,7 +2006,20 @@
           <w:szCs w:val="24"/>
         </w:rPr>
         <w:br/>
-        <w:t>Plášť – 1. sako biele 2. sako čierne – obidva bez kapucne</w:t>
+      </w:r>
+      <w:r>
+        <w:rPr>
+          <w:sz w:val="24"/>
+          <w:szCs w:val="24"/>
+        </w:rPr>
+        <w:t>Rôzne</w:t>
+      </w:r>
+      <w:r>
+        <w:rPr>
+          <w:sz w:val="24"/>
+          <w:szCs w:val="24"/>
+        </w:rPr>
+        <w:t xml:space="preserve"> – 1. sako biele 2. sako čierne </w:t>
       </w:r>
       <w:r>
         <w:rPr>
@@ -2093,7 +2135,21 @@
           <w:sz w:val="24"/>
           <w:szCs w:val="24"/>
         </w:rPr>
-        <w:t>4 miliardy SHIB (35k $)</w:t>
+        <w:t>4 miliardy SHIB (</w:t>
+      </w:r>
+      <w:r>
+        <w:rPr>
+          <w:sz w:val="24"/>
+          <w:szCs w:val="24"/>
+        </w:rPr>
+        <w:t>30k</w:t>
+      </w:r>
+      <w:r>
+        <w:rPr>
+          <w:sz w:val="24"/>
+          <w:szCs w:val="24"/>
+        </w:rPr>
+        <w:t xml:space="preserve"> $)</w:t>
       </w:r>
       <w:r>
         <w:rPr>
@@ -2118,39 +2174,150 @@
           <w:szCs w:val="24"/>
         </w:rPr>
         <w:lastRenderedPageBreak/>
-        <w:t>2.10 Golden Shiba</w:t>
-      </w:r>
-      <w:r>
-        <w:rPr>
-          <w:b/>
-          <w:bCs/>
-          <w:sz w:val="24"/>
-          <w:szCs w:val="24"/>
-        </w:rPr>
-        <w:br/>
-      </w:r>
-      <w:r>
-        <w:rPr>
-          <w:sz w:val="24"/>
-          <w:szCs w:val="24"/>
-        </w:rPr>
-        <w:t>-všetky základné veci ale v zlatej farbe</w:t>
-      </w:r>
-      <w:r>
-        <w:rPr>
-          <w:b/>
-          <w:bCs/>
-          <w:sz w:val="24"/>
-          <w:szCs w:val="24"/>
-        </w:rPr>
-        <w:br/>
-      </w:r>
-      <w:r>
-        <w:rPr>
-          <w:sz w:val="24"/>
-          <w:szCs w:val="24"/>
-        </w:rPr>
-        <w:t>40 miliónov SHIB (350$)</w:t>
+        <w:t xml:space="preserve">2.10 </w:t>
+      </w:r>
+      <w:r>
+        <w:rPr>
+          <w:b/>
+          <w:bCs/>
+          <w:sz w:val="24"/>
+          <w:szCs w:val="24"/>
+        </w:rPr>
+        <w:t>Floki</w:t>
+      </w:r>
+      <w:r>
+        <w:rPr>
+          <w:b/>
+          <w:bCs/>
+          <w:sz w:val="24"/>
+          <w:szCs w:val="24"/>
+        </w:rPr>
+        <w:br/>
+      </w:r>
+      <w:r>
+        <w:rPr>
+          <w:sz w:val="24"/>
+          <w:szCs w:val="24"/>
+        </w:rPr>
+        <w:t xml:space="preserve">Pozadia – </w:t>
+      </w:r>
+      <w:r>
+        <w:rPr>
+          <w:sz w:val="24"/>
+          <w:szCs w:val="24"/>
+        </w:rPr>
+        <w:t>1.More a ešte zo 4 dáke vikingské</w:t>
+      </w:r>
+      <w:r>
+        <w:rPr>
+          <w:sz w:val="24"/>
+          <w:szCs w:val="24"/>
+        </w:rPr>
+        <w:br/>
+      </w:r>
+      <w:r>
+        <w:rPr>
+          <w:sz w:val="24"/>
+          <w:szCs w:val="24"/>
+        </w:rPr>
+        <w:t xml:space="preserve">Base – Shiba pup ale iné </w:t>
+      </w:r>
+      <w:r>
+        <w:rPr>
+          <w:sz w:val="24"/>
+          <w:szCs w:val="24"/>
+        </w:rPr>
+        <w:br/>
+        <w:t>Zbraň – 1. vikingský meč 2x 2.</w:t>
+      </w:r>
+      <w:r>
+        <w:rPr>
+          <w:sz w:val="24"/>
+          <w:szCs w:val="24"/>
+        </w:rPr>
+        <w:t xml:space="preserve"> vikingská sekera 2x</w:t>
+      </w:r>
+      <w:r>
+        <w:rPr>
+          <w:sz w:val="24"/>
+          <w:szCs w:val="24"/>
+        </w:rPr>
+        <w:br/>
+        <w:t>Rôzne – 1. vikingské brnenie 2x 2. Štít 3. Drakkar? 4. Krvavé zuby</w:t>
+      </w:r>
+      <w:r>
+        <w:rPr>
+          <w:sz w:val="24"/>
+          <w:szCs w:val="24"/>
+        </w:rPr>
+        <w:br/>
+        <w:t>Hlava – 1. Helma vikingská 2. Vikingské vlasy 2x 3. Pomaľovaná tvár 4. Medvedia hlava</w:t>
+      </w:r>
+      <w:r>
+        <w:rPr>
+          <w:sz w:val="24"/>
+          <w:szCs w:val="24"/>
+        </w:rPr>
+        <w:br/>
+        <w:t>Oči – 1. Normálne 2. Temné 3. Zelené (necromancer)</w:t>
+      </w:r>
+      <w:r>
+        <w:rPr>
+          <w:sz w:val="24"/>
+          <w:szCs w:val="24"/>
+        </w:rPr>
+        <w:br/>
+        <w:t>Reťaz – 1. 4 rôzne vikingské necklaces (google viking necklace :D)</w:t>
+      </w:r>
+      <w:r>
+        <w:rPr>
+          <w:sz w:val="24"/>
+          <w:szCs w:val="24"/>
+        </w:rPr>
+        <w:br/>
+        <w:t>Náušnice – 1. 5 unikátnych vikingský earringov – vyhraj sa</w:t>
+      </w:r>
+      <w:r>
+        <w:rPr>
+          <w:sz w:val="24"/>
+          <w:szCs w:val="24"/>
+        </w:rPr>
+        <w:br/>
+      </w:r>
+      <w:r>
+        <w:rPr>
+          <w:sz w:val="24"/>
+          <w:szCs w:val="24"/>
+        </w:rPr>
+        <w:t>Unique: 5x4x5x4x3x4x5= 24000 - 10</w:t>
+      </w:r>
+      <w:r>
+        <w:rPr>
+          <w:sz w:val="24"/>
+          <w:szCs w:val="24"/>
+        </w:rPr>
+        <w:t>0 miliónov SHIB (</w:t>
+      </w:r>
+      <w:r>
+        <w:rPr>
+          <w:sz w:val="24"/>
+          <w:szCs w:val="24"/>
+        </w:rPr>
+        <w:t>700</w:t>
+      </w:r>
+      <w:r>
+        <w:rPr>
+          <w:sz w:val="24"/>
+          <w:szCs w:val="24"/>
+        </w:rPr>
+        <w:t>$)</w:t>
+      </w:r>
+      <w:r>
+        <w:rPr>
+          <w:sz w:val="24"/>
+          <w:szCs w:val="24"/>
+        </w:rPr>
+        <w:t xml:space="preserve"> - enough</w:t>
       </w:r>
     </w:p>
     <w:p>
@@ -2213,7 +2380,20 @@
           <w:szCs w:val="24"/>
         </w:rPr>
         <w:br/>
-        <w:t xml:space="preserve">Plášť – 1. čierne ninja kimono s bielymi prvkami 2. biele ninja kimono s oranžovými (shiba) prvkami 3. </w:t>
+      </w:r>
+      <w:r>
+        <w:rPr>
+          <w:sz w:val="24"/>
+          <w:szCs w:val="24"/>
+        </w:rPr>
+        <w:t>Rôzne</w:t>
+      </w:r>
+      <w:r>
+        <w:rPr>
+          <w:sz w:val="24"/>
+          <w:szCs w:val="24"/>
+        </w:rPr>
+        <w:t xml:space="preserve"> – 1. čierne ninja kimono s bielymi prvkami 2. biele ninja kimono s oranžovými (shiba) prvkami 3. </w:t>
       </w:r>
       <w:r>
         <w:rPr>
@@ -2309,7 +2489,28 @@
           <w:sz w:val="24"/>
           <w:szCs w:val="24"/>
         </w:rPr>
-        <w:t>444 milionov SHIB (3900$)</w:t>
+        <w:t xml:space="preserve">450 </w:t>
+      </w:r>
+      <w:r>
+        <w:rPr>
+          <w:sz w:val="24"/>
+          <w:szCs w:val="24"/>
+        </w:rPr>
+        <w:t xml:space="preserve"> milionov SHIB (</w:t>
+      </w:r>
+      <w:r>
+        <w:rPr>
+          <w:sz w:val="24"/>
+          <w:szCs w:val="24"/>
+        </w:rPr>
+        <w:t>3300</w:t>
+      </w:r>
+      <w:r>
+        <w:rPr>
+          <w:sz w:val="24"/>
+          <w:szCs w:val="24"/>
+        </w:rPr>
+        <w:t>$)</w:t>
       </w:r>
       <w:r>
         <w:rPr>
@@ -2540,7 +2741,15 @@
           <w:sz w:val="24"/>
           <w:szCs w:val="24"/>
         </w:rPr>
-        <w:t>1. pirate hat 2. čelenka čierna 3. čelenka oranžová 4. kovbojský klobúk 5. malá kuchárska čapica krvavá</w:t>
+        <w:t xml:space="preserve">1. pirate hat 2. čelenka čierna 3. čelenka oranžová 4. kovbojský klobúk 5. </w:t>
+      </w:r>
+      <w:r>
+        <w:rPr>
+          <w:sz w:val="24"/>
+          <w:szCs w:val="24"/>
+        </w:rPr>
+        <w:lastRenderedPageBreak/>
+        <w:t>malá kuchárska čapica krvavá</w:t>
       </w:r>
       <w:r>
         <w:rPr>
@@ -2635,22 +2844,6 @@
         </w:rPr>
         <w:br/>
         <w:t>8x2x5x5x1x1x3=1200 for doge killer and aggresive shiba inu</w:t>
-      </w:r>
-    </w:p>
-    <w:p>
-      <w:pPr>
-        <w:rPr>
-          <w:sz w:val="24"/>
-          <w:szCs w:val="24"/>
-        </w:rPr>
-      </w:pPr>
-      <w:r>
-        <w:rPr>
-          <w:sz w:val="24"/>
-          <w:szCs w:val="24"/>
-        </w:rPr>
-        <w:lastRenderedPageBreak/>
-        <w:t>Shiba Inu takisto v zlatej forme a rovnako každá jedna z týchto vecí v zlatej farbe</w:t>
       </w:r>
     </w:p>
     <w:p>

</xml_diff>

<commit_message>
shiba warlord and lowered stat multipliers for airdrop tokens
</commit_message>
<xml_diff>
--- a/docs/shibawars_images.docx
+++ b/docs/shibawars_images.docx
@@ -2056,6 +2056,21 @@
         <w:rPr>
           <w:sz w:val="24"/>
           <w:szCs w:val="24"/>
+          <w:highlight w:val="yellow"/>
+        </w:rPr>
+        <w:t>1</w:t>
+      </w:r>
+      <w:r>
+        <w:rPr>
+          <w:sz w:val="24"/>
+          <w:szCs w:val="24"/>
+        </w:rPr>
+        <w:t>/2/3/4/5</w:t>
+      </w:r>
+      <w:r>
+        <w:rPr>
+          <w:sz w:val="24"/>
+          <w:szCs w:val="24"/>
         </w:rPr>
         <w:br/>
         <w:t xml:space="preserve">Base – </w:t>
@@ -2065,6 +2080,7 @@
         <w:rPr>
           <w:sz w:val="24"/>
           <w:szCs w:val="24"/>
+          <w:highlight w:val="yellow"/>
         </w:rPr>
         <w:t>Shiba</w:t>
       </w:r>
@@ -2073,14 +2089,16 @@
         <w:rPr>
           <w:sz w:val="24"/>
           <w:szCs w:val="24"/>
-        </w:rPr>
-        <w:t xml:space="preserve"> </w:t>
-      </w:r>
-      <w:proofErr w:type="spellStart"/>
-      <w:r>
-        <w:rPr>
-          <w:sz w:val="24"/>
-          <w:szCs w:val="24"/>
+          <w:highlight w:val="yellow"/>
+        </w:rPr>
+        <w:t xml:space="preserve"> </w:t>
+      </w:r>
+      <w:proofErr w:type="spellStart"/>
+      <w:r>
+        <w:rPr>
+          <w:sz w:val="24"/>
+          <w:szCs w:val="24"/>
+          <w:highlight w:val="yellow"/>
         </w:rPr>
         <w:t>Warlord</w:t>
       </w:r>
@@ -2103,6 +2121,7 @@
         <w:rPr>
           <w:sz w:val="24"/>
           <w:szCs w:val="24"/>
+          <w:highlight w:val="yellow"/>
         </w:rPr>
         <w:t>1</w:t>
       </w:r>
@@ -2110,8 +2129,16 @@
         <w:rPr>
           <w:sz w:val="24"/>
           <w:szCs w:val="24"/>
-        </w:rPr>
-        <w:t xml:space="preserve">. Sekera </w:t>
+          <w:highlight w:val="yellow"/>
+        </w:rPr>
+        <w:t>. Sekera</w:t>
+      </w:r>
+      <w:r>
+        <w:rPr>
+          <w:sz w:val="24"/>
+          <w:szCs w:val="24"/>
+        </w:rPr>
+        <w:t xml:space="preserve"> </w:t>
       </w:r>
       <w:r>
         <w:rPr>
@@ -2139,15 +2166,37 @@
           <w:sz w:val="24"/>
           <w:szCs w:val="24"/>
         </w:rPr>
-        <w:t>. Dvoj čepeľová sekera</w:t>
-      </w:r>
-      <w:r>
-        <w:rPr>
-          <w:sz w:val="24"/>
-          <w:szCs w:val="24"/>
-        </w:rPr>
-        <w:br/>
-        <w:t xml:space="preserve">Pokrývka hlavy – 1. Mohawk 2. Vikingské vlasy (psie) </w:t>
+        <w:t xml:space="preserve">. </w:t>
+      </w:r>
+      <w:r>
+        <w:rPr>
+          <w:sz w:val="24"/>
+          <w:szCs w:val="24"/>
+        </w:rPr>
+        <w:t>Kostná sekera</w:t>
+      </w:r>
+      <w:r>
+        <w:rPr>
+          <w:sz w:val="24"/>
+          <w:szCs w:val="24"/>
+        </w:rPr>
+        <w:br/>
+        <w:t xml:space="preserve">Pokrývka hlavy – 1. Mohawk </w:t>
+      </w:r>
+      <w:r>
+        <w:rPr>
+          <w:sz w:val="24"/>
+          <w:szCs w:val="24"/>
+          <w:highlight w:val="yellow"/>
+        </w:rPr>
+        <w:t>2. Vikingské vlasy (psie)</w:t>
+      </w:r>
+      <w:r>
+        <w:rPr>
+          <w:sz w:val="24"/>
+          <w:szCs w:val="24"/>
+        </w:rPr>
+        <w:t xml:space="preserve"> </w:t>
       </w:r>
       <w:r>
         <w:rPr>
@@ -2196,8 +2245,16 @@
         <w:rPr>
           <w:sz w:val="24"/>
           <w:szCs w:val="24"/>
-        </w:rPr>
-        <w:t xml:space="preserve">1. reťaz z kostí 2. reťaz z lebiek </w:t>
+          <w:highlight w:val="yellow"/>
+        </w:rPr>
+        <w:t>1. reťaz z kostí</w:t>
+      </w:r>
+      <w:r>
+        <w:rPr>
+          <w:sz w:val="24"/>
+          <w:szCs w:val="24"/>
+        </w:rPr>
+        <w:t xml:space="preserve"> 2. reťaz z lebiek </w:t>
       </w:r>
       <w:r>
         <w:rPr>
@@ -2316,19 +2373,57 @@
           <w:sz w:val="24"/>
           <w:szCs w:val="24"/>
         </w:rPr>
-        <w:br/>
-      </w:r>
-      <w:r>
-        <w:rPr>
-          <w:sz w:val="24"/>
-          <w:szCs w:val="24"/>
-        </w:rPr>
-        <w:t xml:space="preserve">Rôzne – 1. krvavé zuby 2. štít </w:t>
-      </w:r>
-      <w:r>
-        <w:rPr>
-          <w:sz w:val="24"/>
-          <w:szCs w:val="24"/>
+        <w:t xml:space="preserve"> </w:t>
+      </w:r>
+      <w:r>
+        <w:rPr>
+          <w:sz w:val="24"/>
+          <w:szCs w:val="24"/>
+          <w:highlight w:val="yellow"/>
+        </w:rPr>
+        <w:t>1</w:t>
+      </w:r>
+      <w:r>
+        <w:rPr>
+          <w:sz w:val="24"/>
+          <w:szCs w:val="24"/>
+        </w:rPr>
+        <w:t>/2/3/4</w:t>
+      </w:r>
+      <w:r>
+        <w:rPr>
+          <w:sz w:val="24"/>
+          <w:szCs w:val="24"/>
+        </w:rPr>
+        <w:br/>
+      </w:r>
+      <w:r>
+        <w:rPr>
+          <w:sz w:val="24"/>
+          <w:szCs w:val="24"/>
+        </w:rPr>
+        <w:t xml:space="preserve">Rôzne – </w:t>
+      </w:r>
+      <w:r>
+        <w:rPr>
+          <w:sz w:val="24"/>
+          <w:szCs w:val="24"/>
+          <w:highlight w:val="yellow"/>
+        </w:rPr>
+        <w:t>1. krvavé zuby</w:t>
+      </w:r>
+      <w:r>
+        <w:rPr>
+          <w:sz w:val="24"/>
+          <w:szCs w:val="24"/>
+        </w:rPr>
+        <w:t xml:space="preserve"> 2. štít </w:t>
+      </w:r>
+      <w:r>
+        <w:rPr>
+          <w:sz w:val="24"/>
+          <w:szCs w:val="24"/>
+          <w:highlight w:val="yellow"/>
         </w:rPr>
         <w:t xml:space="preserve">3. </w:t>
       </w:r>
@@ -2337,6 +2432,7 @@
         <w:rPr>
           <w:sz w:val="24"/>
           <w:szCs w:val="24"/>
+          <w:highlight w:val="yellow"/>
         </w:rPr>
         <w:t>pomalovana</w:t>
       </w:r>
@@ -2345,6 +2441,7 @@
         <w:rPr>
           <w:sz w:val="24"/>
           <w:szCs w:val="24"/>
+          <w:highlight w:val="yellow"/>
         </w:rPr>
         <w:t xml:space="preserve"> tvar A 4. </w:t>
       </w:r>
@@ -2353,6 +2450,7 @@
         <w:rPr>
           <w:sz w:val="24"/>
           <w:szCs w:val="24"/>
+          <w:highlight w:val="yellow"/>
         </w:rPr>
         <w:t>pomalovana</w:t>
       </w:r>
@@ -2361,6 +2459,7 @@
         <w:rPr>
           <w:sz w:val="24"/>
           <w:szCs w:val="24"/>
+          <w:highlight w:val="yellow"/>
         </w:rPr>
         <w:t xml:space="preserve"> tvar B</w:t>
       </w:r>

</xml_diff>